<commit_message>
+preconsegna +spostato timertask in challenge
</commit_message>
<xml_diff>
--- a/relazione.docx
+++ b/relazione.docx
@@ -52,7 +52,7 @@
           <w:r>
             <w:fldChar w:fldCharType="separate"/>
           </w:r>
-          <w:hyperlink w:anchor="_Toc31584023" w:history="1">
+          <w:hyperlink w:anchor="_Toc31633092" w:history="1">
             <w:r>
               <w:rPr>
                 <w:rStyle w:val="Collegamentoipertestuale"/>
@@ -98,7 +98,7 @@
                 <w:noProof/>
                 <w:webHidden/>
               </w:rPr>
-              <w:instrText xml:space="preserve"> PAGEREF _Toc31584023 \h </w:instrText>
+              <w:instrText xml:space="preserve"> PAGEREF _Toc31633092 \h </w:instrText>
             </w:r>
             <w:r>
               <w:rPr>
@@ -142,7 +142,7 @@
               <w:lang w:eastAsia="it-IT"/>
             </w:rPr>
           </w:pPr>
-          <w:hyperlink w:anchor="_Toc31584024" w:history="1">
+          <w:hyperlink w:anchor="_Toc31633093" w:history="1">
             <w:r>
               <w:rPr>
                 <w:rStyle w:val="Collegamentoipertestuale"/>
@@ -188,7 +188,7 @@
                 <w:noProof/>
                 <w:webHidden/>
               </w:rPr>
-              <w:instrText xml:space="preserve"> PAGEREF _Toc31584024 \h </w:instrText>
+              <w:instrText xml:space="preserve"> PAGEREF _Toc31633093 \h </w:instrText>
             </w:r>
             <w:r>
               <w:rPr>
@@ -232,7 +232,7 @@
               <w:lang w:eastAsia="it-IT"/>
             </w:rPr>
           </w:pPr>
-          <w:hyperlink w:anchor="_Toc31584025" w:history="1">
+          <w:hyperlink w:anchor="_Toc31633094" w:history="1">
             <w:r>
               <w:rPr>
                 <w:rStyle w:val="Collegamentoipertestuale"/>
@@ -278,7 +278,7 @@
                 <w:noProof/>
                 <w:webHidden/>
               </w:rPr>
-              <w:instrText xml:space="preserve"> PAGEREF _Toc31584025 \h </w:instrText>
+              <w:instrText xml:space="preserve"> PAGEREF _Toc31633094 \h </w:instrText>
             </w:r>
             <w:r>
               <w:rPr>
@@ -321,7 +321,7 @@
               <w:noProof/>
             </w:rPr>
           </w:pPr>
-          <w:hyperlink w:anchor="_Toc31584026" w:history="1">
+          <w:hyperlink w:anchor="_Toc31633095" w:history="1">
             <w:r>
               <w:rPr>
                 <w:rStyle w:val="Collegamentoipertestuale"/>
@@ -366,7 +366,7 @@
                 <w:noProof/>
                 <w:webHidden/>
               </w:rPr>
-              <w:instrText xml:space="preserve"> PAGEREF _Toc31584026 \h </w:instrText>
+              <w:instrText xml:space="preserve"> PAGEREF _Toc31633095 \h </w:instrText>
             </w:r>
             <w:r>
               <w:rPr>
@@ -409,7 +409,7 @@
               <w:noProof/>
             </w:rPr>
           </w:pPr>
-          <w:hyperlink w:anchor="_Toc31584027" w:history="1">
+          <w:hyperlink w:anchor="_Toc31633096" w:history="1">
             <w:r>
               <w:rPr>
                 <w:rStyle w:val="Collegamentoipertestuale"/>
@@ -454,7 +454,7 @@
                 <w:noProof/>
                 <w:webHidden/>
               </w:rPr>
-              <w:instrText xml:space="preserve"> PAGEREF _Toc31584027 \h </w:instrText>
+              <w:instrText xml:space="preserve"> PAGEREF _Toc31633096 \h </w:instrText>
             </w:r>
             <w:r>
               <w:rPr>
@@ -497,7 +497,7 @@
               <w:noProof/>
             </w:rPr>
           </w:pPr>
-          <w:hyperlink w:anchor="_Toc31584028" w:history="1">
+          <w:hyperlink w:anchor="_Toc31633097" w:history="1">
             <w:r>
               <w:rPr>
                 <w:rStyle w:val="Collegamentoipertestuale"/>
@@ -542,7 +542,7 @@
                 <w:noProof/>
                 <w:webHidden/>
               </w:rPr>
-              <w:instrText xml:space="preserve"> PAGEREF _Toc31584028 \h </w:instrText>
+              <w:instrText xml:space="preserve"> PAGEREF _Toc31633097 \h </w:instrText>
             </w:r>
             <w:r>
               <w:rPr>
@@ -585,7 +585,7 @@
               <w:noProof/>
             </w:rPr>
           </w:pPr>
-          <w:hyperlink w:anchor="_Toc31584029" w:history="1">
+          <w:hyperlink w:anchor="_Toc31633098" w:history="1">
             <w:r>
               <w:rPr>
                 <w:rStyle w:val="Collegamentoipertestuale"/>
@@ -630,7 +630,7 @@
                 <w:noProof/>
                 <w:webHidden/>
               </w:rPr>
-              <w:instrText xml:space="preserve"> PAGEREF _Toc31584029 \h </w:instrText>
+              <w:instrText xml:space="preserve"> PAGEREF _Toc31633098 \h </w:instrText>
             </w:r>
             <w:r>
               <w:rPr>
@@ -674,7 +674,7 @@
               <w:lang w:eastAsia="it-IT"/>
             </w:rPr>
           </w:pPr>
-          <w:hyperlink w:anchor="_Toc31584030" w:history="1">
+          <w:hyperlink w:anchor="_Toc31633099" w:history="1">
             <w:r>
               <w:rPr>
                 <w:rStyle w:val="Collegamentoipertestuale"/>
@@ -720,7 +720,7 @@
                 <w:noProof/>
                 <w:webHidden/>
               </w:rPr>
-              <w:instrText xml:space="preserve"> PAGEREF _Toc31584030 \h </w:instrText>
+              <w:instrText xml:space="preserve"> PAGEREF _Toc31633099 \h </w:instrText>
             </w:r>
             <w:r>
               <w:rPr>
@@ -763,7 +763,7 @@
               <w:noProof/>
             </w:rPr>
           </w:pPr>
-          <w:hyperlink w:anchor="_Toc31584031" w:history="1">
+          <w:hyperlink w:anchor="_Toc31633100" w:history="1">
             <w:r>
               <w:rPr>
                 <w:rStyle w:val="Collegamentoipertestuale"/>
@@ -808,7 +808,7 @@
                 <w:noProof/>
                 <w:webHidden/>
               </w:rPr>
-              <w:instrText xml:space="preserve"> PAGEREF _Toc31584031 \h </w:instrText>
+              <w:instrText xml:space="preserve"> PAGEREF _Toc31633100 \h </w:instrText>
             </w:r>
             <w:r>
               <w:rPr>
@@ -851,7 +851,7 @@
               <w:noProof/>
             </w:rPr>
           </w:pPr>
-          <w:hyperlink w:anchor="_Toc31584032" w:history="1">
+          <w:hyperlink w:anchor="_Toc31633101" w:history="1">
             <w:r>
               <w:rPr>
                 <w:rStyle w:val="Collegamentoipertestuale"/>
@@ -896,7 +896,7 @@
                 <w:noProof/>
                 <w:webHidden/>
               </w:rPr>
-              <w:instrText xml:space="preserve"> PAGEREF _Toc31584032 \h </w:instrText>
+              <w:instrText xml:space="preserve"> PAGEREF _Toc31633101 \h </w:instrText>
             </w:r>
             <w:r>
               <w:rPr>
@@ -939,7 +939,7 @@
               <w:noProof/>
             </w:rPr>
           </w:pPr>
-          <w:hyperlink w:anchor="_Toc31584033" w:history="1">
+          <w:hyperlink w:anchor="_Toc31633102" w:history="1">
             <w:r>
               <w:rPr>
                 <w:rStyle w:val="Collegamentoipertestuale"/>
@@ -984,7 +984,7 @@
                 <w:noProof/>
                 <w:webHidden/>
               </w:rPr>
-              <w:instrText xml:space="preserve"> PAGEREF _Toc31584033 \h </w:instrText>
+              <w:instrText xml:space="preserve"> PAGEREF _Toc31633102 \h </w:instrText>
             </w:r>
             <w:r>
               <w:rPr>
@@ -1027,7 +1027,7 @@
               <w:noProof/>
             </w:rPr>
           </w:pPr>
-          <w:hyperlink w:anchor="_Toc31584034" w:history="1">
+          <w:hyperlink w:anchor="_Toc31633103" w:history="1">
             <w:r>
               <w:rPr>
                 <w:rStyle w:val="Collegamentoipertestuale"/>
@@ -1072,7 +1072,7 @@
                 <w:noProof/>
                 <w:webHidden/>
               </w:rPr>
-              <w:instrText xml:space="preserve"> PAGEREF _Toc31584034 \h </w:instrText>
+              <w:instrText xml:space="preserve"> PAGEREF _Toc31633103 \h </w:instrText>
             </w:r>
             <w:r>
               <w:rPr>
@@ -1115,7 +1115,7 @@
               <w:noProof/>
             </w:rPr>
           </w:pPr>
-          <w:hyperlink w:anchor="_Toc31584035" w:history="1">
+          <w:hyperlink w:anchor="_Toc31633104" w:history="1">
             <w:r>
               <w:rPr>
                 <w:rStyle w:val="Collegamentoipertestuale"/>
@@ -1160,7 +1160,7 @@
                 <w:noProof/>
                 <w:webHidden/>
               </w:rPr>
-              <w:instrText xml:space="preserve"> PAGEREF _Toc31584035 \h </w:instrText>
+              <w:instrText xml:space="preserve"> PAGEREF _Toc31633104 \h </w:instrText>
             </w:r>
             <w:r>
               <w:rPr>
@@ -1204,7 +1204,7 @@
               <w:lang w:eastAsia="it-IT"/>
             </w:rPr>
           </w:pPr>
-          <w:hyperlink w:anchor="_Toc31584036" w:history="1">
+          <w:hyperlink w:anchor="_Toc31633105" w:history="1">
             <w:r>
               <w:rPr>
                 <w:rStyle w:val="Collegamentoipertestuale"/>
@@ -1250,7 +1250,7 @@
                 <w:noProof/>
                 <w:webHidden/>
               </w:rPr>
-              <w:instrText xml:space="preserve"> PAGEREF _Toc31584036 \h </w:instrText>
+              <w:instrText xml:space="preserve"> PAGEREF _Toc31633105 \h </w:instrText>
             </w:r>
             <w:r>
               <w:rPr>
@@ -1294,7 +1294,7 @@
               <w:lang w:eastAsia="it-IT"/>
             </w:rPr>
           </w:pPr>
-          <w:hyperlink w:anchor="_Toc31584037" w:history="1">
+          <w:hyperlink w:anchor="_Toc31633106" w:history="1">
             <w:r>
               <w:rPr>
                 <w:rStyle w:val="Collegamentoipertestuale"/>
@@ -1340,7 +1340,7 @@
                 <w:noProof/>
                 <w:webHidden/>
               </w:rPr>
-              <w:instrText xml:space="preserve"> PAGEREF _Toc31584037 \h </w:instrText>
+              <w:instrText xml:space="preserve"> PAGEREF _Toc31633106 \h </w:instrText>
             </w:r>
             <w:r>
               <w:rPr>
@@ -1384,7 +1384,7 @@
               <w:lang w:eastAsia="it-IT"/>
             </w:rPr>
           </w:pPr>
-          <w:hyperlink w:anchor="_Toc31584038" w:history="1">
+          <w:hyperlink w:anchor="_Toc31633107" w:history="1">
             <w:r>
               <w:rPr>
                 <w:rStyle w:val="Collegamentoipertestuale"/>
@@ -1430,7 +1430,97 @@
                 <w:noProof/>
                 <w:webHidden/>
               </w:rPr>
-              <w:instrText xml:space="preserve"> PAGEREF _Toc31584038 \h </w:instrText>
+              <w:instrText xml:space="preserve"> PAGEREF _Toc31633107 \h </w:instrText>
+            </w:r>
+            <w:r>
+              <w:rPr>
+                <w:noProof/>
+                <w:webHidden/>
+              </w:rPr>
+            </w:r>
+            <w:r>
+              <w:rPr>
+                <w:noProof/>
+                <w:webHidden/>
+              </w:rPr>
+              <w:fldChar w:fldCharType="separate"/>
+            </w:r>
+            <w:r>
+              <w:rPr>
+                <w:noProof/>
+                <w:webHidden/>
+              </w:rPr>
+              <w:t>7</w:t>
+            </w:r>
+            <w:r>
+              <w:rPr>
+                <w:noProof/>
+                <w:webHidden/>
+              </w:rPr>
+              <w:fldChar w:fldCharType="end"/>
+            </w:r>
+          </w:hyperlink>
+        </w:p>
+        <w:p>
+          <w:pPr>
+            <w:pStyle w:val="Sommario2"/>
+            <w:tabs>
+              <w:tab w:val="left" w:pos="880"/>
+              <w:tab w:val="right" w:leader="dot" w:pos="9628"/>
+            </w:tabs>
+            <w:rPr>
+              <w:rFonts w:eastAsiaTheme="minorEastAsia"/>
+              <w:noProof/>
+              <w:lang w:eastAsia="it-IT"/>
+            </w:rPr>
+          </w:pPr>
+          <w:hyperlink w:anchor="_Toc31633108" w:history="1">
+            <w:r>
+              <w:rPr>
+                <w:rStyle w:val="Collegamentoipertestuale"/>
+                <w:b/>
+                <w:bCs/>
+                <w:noProof/>
+              </w:rPr>
+              <w:t>3.3.</w:t>
+            </w:r>
+            <w:r>
+              <w:rPr>
+                <w:rFonts w:eastAsiaTheme="minorEastAsia"/>
+                <w:noProof/>
+                <w:lang w:eastAsia="it-IT"/>
+              </w:rPr>
+              <w:tab/>
+            </w:r>
+            <w:r>
+              <w:rPr>
+                <w:rStyle w:val="Collegamentoipertestuale"/>
+                <w:b/>
+                <w:bCs/>
+                <w:noProof/>
+              </w:rPr>
+              <w:t>Risposte Asincrone</w:t>
+            </w:r>
+            <w:r>
+              <w:rPr>
+                <w:noProof/>
+                <w:webHidden/>
+              </w:rPr>
+              <w:tab/>
+            </w:r>
+            <w:r>
+              <w:rPr>
+                <w:noProof/>
+                <w:webHidden/>
+              </w:rPr>
+              <w:fldChar w:fldCharType="begin"/>
+            </w:r>
+            <w:r>
+              <w:rPr>
+                <w:noProof/>
+                <w:webHidden/>
+              </w:rPr>
+              <w:instrText xml:space="preserve"> PAGEREF _Toc31633108 \h </w:instrText>
             </w:r>
             <w:r>
               <w:rPr>
@@ -1479,403 +1569,173 @@
     </w:p>
     <w:p>
       <w:pPr>
+        <w:pStyle w:val="Paragrafoelenco"/>
+        <w:ind w:left="360"/>
         <w:rPr>
           <w:sz w:val="28"/>
           <w:szCs w:val="28"/>
         </w:rPr>
       </w:pPr>
-      <w:r>
+    </w:p>
+    <w:p>
+      <w:pPr>
+        <w:pStyle w:val="Paragrafoelenco"/>
+        <w:ind w:left="360"/>
         <w:rPr>
           <w:sz w:val="28"/>
           <w:szCs w:val="28"/>
         </w:rPr>
-        <w:t>Introduzione</w:t>
-      </w:r>
-    </w:p>
-    <w:p>
-      <w:pPr>
-        <w:pStyle w:val="Paragrafoelenco"/>
-        <w:numPr>
-          <w:ilvl w:val="0"/>
-          <w:numId w:val="3"/>
-        </w:numPr>
+      </w:pPr>
+    </w:p>
+    <w:p>
+      <w:pPr>
+        <w:pStyle w:val="Paragrafoelenco"/>
+        <w:ind w:left="360"/>
         <w:rPr>
           <w:sz w:val="28"/>
           <w:szCs w:val="28"/>
         </w:rPr>
       </w:pPr>
-      <w:r>
+    </w:p>
+    <w:p>
+      <w:pPr>
+        <w:pStyle w:val="Paragrafoelenco"/>
+        <w:ind w:left="360"/>
         <w:rPr>
           <w:sz w:val="28"/>
           <w:szCs w:val="28"/>
         </w:rPr>
-        <w:t>Introduzione</w:t>
-      </w:r>
-    </w:p>
-    <w:p>
-      <w:pPr>
-        <w:pStyle w:val="Paragrafoelenco"/>
-        <w:numPr>
-          <w:ilvl w:val="0"/>
-          <w:numId w:val="3"/>
-        </w:numPr>
+      </w:pPr>
+    </w:p>
+    <w:p>
+      <w:pPr>
+        <w:pStyle w:val="Paragrafoelenco"/>
+        <w:ind w:left="360"/>
         <w:rPr>
           <w:sz w:val="28"/>
           <w:szCs w:val="28"/>
         </w:rPr>
       </w:pPr>
-      <w:r>
+    </w:p>
+    <w:p>
+      <w:pPr>
+        <w:pStyle w:val="Paragrafoelenco"/>
+        <w:ind w:left="360"/>
         <w:rPr>
           <w:sz w:val="28"/>
           <w:szCs w:val="28"/>
         </w:rPr>
-        <w:t>Architettura</w:t>
-      </w:r>
-    </w:p>
-    <w:p>
-      <w:pPr>
-        <w:pStyle w:val="Paragrafoelenco"/>
-        <w:numPr>
-          <w:ilvl w:val="1"/>
-          <w:numId w:val="3"/>
-        </w:numPr>
+      </w:pPr>
+    </w:p>
+    <w:p>
+      <w:pPr>
+        <w:pStyle w:val="Paragrafoelenco"/>
+        <w:ind w:left="360"/>
         <w:rPr>
           <w:sz w:val="28"/>
           <w:szCs w:val="28"/>
         </w:rPr>
       </w:pPr>
-      <w:r>
+    </w:p>
+    <w:p>
+      <w:pPr>
+        <w:pStyle w:val="Paragrafoelenco"/>
+        <w:ind w:left="360"/>
         <w:rPr>
           <w:sz w:val="28"/>
           <w:szCs w:val="28"/>
         </w:rPr>
-        <w:t>Server</w:t>
-      </w:r>
-    </w:p>
-    <w:p>
-      <w:pPr>
-        <w:pStyle w:val="Paragrafoelenco"/>
-        <w:numPr>
-          <w:ilvl w:val="2"/>
-          <w:numId w:val="3"/>
-        </w:numPr>
+      </w:pPr>
+    </w:p>
+    <w:p>
+      <w:pPr>
+        <w:pStyle w:val="Paragrafoelenco"/>
+        <w:ind w:left="360"/>
         <w:rPr>
           <w:sz w:val="28"/>
           <w:szCs w:val="28"/>
         </w:rPr>
       </w:pPr>
-      <w:r>
+    </w:p>
+    <w:p>
+      <w:pPr>
+        <w:pStyle w:val="Paragrafoelenco"/>
+        <w:ind w:left="360"/>
         <w:rPr>
           <w:sz w:val="28"/>
           <w:szCs w:val="28"/>
         </w:rPr>
-        <w:t>Strutture Dati</w:t>
-      </w:r>
-    </w:p>
-    <w:p>
-      <w:pPr>
-        <w:pStyle w:val="Paragrafoelenco"/>
-        <w:numPr>
-          <w:ilvl w:val="2"/>
-          <w:numId w:val="3"/>
-        </w:numPr>
+      </w:pPr>
+    </w:p>
+    <w:p>
+      <w:pPr>
+        <w:pStyle w:val="Paragrafoelenco"/>
+        <w:ind w:left="360"/>
         <w:rPr>
           <w:sz w:val="28"/>
           <w:szCs w:val="28"/>
         </w:rPr>
       </w:pPr>
-      <w:proofErr w:type="spellStart"/>
-      <w:r>
+    </w:p>
+    <w:p>
+      <w:pPr>
+        <w:pStyle w:val="Paragrafoelenco"/>
+        <w:ind w:left="360"/>
         <w:rPr>
           <w:sz w:val="28"/>
           <w:szCs w:val="28"/>
         </w:rPr>
-        <w:t>Threads</w:t>
-      </w:r>
-      <w:proofErr w:type="spellEnd"/>
-    </w:p>
-    <w:p>
-      <w:pPr>
-        <w:pStyle w:val="Paragrafoelenco"/>
-        <w:numPr>
-          <w:ilvl w:val="2"/>
-          <w:numId w:val="3"/>
-        </w:numPr>
+      </w:pPr>
+    </w:p>
+    <w:p>
+      <w:pPr>
+        <w:pStyle w:val="Paragrafoelenco"/>
+        <w:ind w:left="360"/>
         <w:rPr>
           <w:sz w:val="28"/>
           <w:szCs w:val="28"/>
         </w:rPr>
       </w:pPr>
-      <w:r>
+    </w:p>
+    <w:p>
+      <w:pPr>
+        <w:pStyle w:val="Paragrafoelenco"/>
+        <w:ind w:left="360"/>
         <w:rPr>
           <w:sz w:val="28"/>
           <w:szCs w:val="28"/>
         </w:rPr>
-        <w:t>Timers</w:t>
-      </w:r>
-    </w:p>
-    <w:p>
-      <w:pPr>
-        <w:pStyle w:val="Paragrafoelenco"/>
-        <w:numPr>
-          <w:ilvl w:val="2"/>
-          <w:numId w:val="3"/>
-        </w:numPr>
+      </w:pPr>
+    </w:p>
+    <w:p>
+      <w:pPr>
+        <w:pStyle w:val="Paragrafoelenco"/>
+        <w:ind w:left="360"/>
         <w:rPr>
           <w:sz w:val="28"/>
           <w:szCs w:val="28"/>
         </w:rPr>
       </w:pPr>
-      <w:r>
+    </w:p>
+    <w:p>
+      <w:pPr>
+        <w:pStyle w:val="Paragrafoelenco"/>
+        <w:ind w:left="360"/>
         <w:rPr>
           <w:sz w:val="28"/>
           <w:szCs w:val="28"/>
         </w:rPr>
-        <w:t>Diagramma delle Classi</w:t>
-      </w:r>
-    </w:p>
-    <w:p>
-      <w:pPr>
-        <w:pStyle w:val="Paragrafoelenco"/>
-        <w:numPr>
-          <w:ilvl w:val="2"/>
-          <w:numId w:val="3"/>
-        </w:numPr>
+      </w:pPr>
+    </w:p>
+    <w:p>
+      <w:pPr>
+        <w:pStyle w:val="Paragrafoelenco"/>
+        <w:ind w:left="360"/>
         <w:rPr>
           <w:sz w:val="28"/>
           <w:szCs w:val="28"/>
         </w:rPr>
       </w:pPr>
-      <w:r>
-        <w:rPr>
-          <w:sz w:val="28"/>
-          <w:szCs w:val="28"/>
-        </w:rPr>
-        <w:t>Schema di Funzionamento</w:t>
-      </w:r>
-    </w:p>
-    <w:p>
-      <w:pPr>
-        <w:pStyle w:val="Paragrafoelenco"/>
-        <w:numPr>
-          <w:ilvl w:val="1"/>
-          <w:numId w:val="3"/>
-        </w:numPr>
-        <w:rPr>
-          <w:sz w:val="28"/>
-          <w:szCs w:val="28"/>
-        </w:rPr>
-      </w:pPr>
-      <w:r>
-        <w:rPr>
-          <w:sz w:val="28"/>
-          <w:szCs w:val="28"/>
-        </w:rPr>
-        <w:t>Client</w:t>
-      </w:r>
-    </w:p>
-    <w:p>
-      <w:pPr>
-        <w:pStyle w:val="Paragrafoelenco"/>
-        <w:numPr>
-          <w:ilvl w:val="2"/>
-          <w:numId w:val="3"/>
-        </w:numPr>
-        <w:rPr>
-          <w:sz w:val="28"/>
-          <w:szCs w:val="28"/>
-        </w:rPr>
-      </w:pPr>
-      <w:r>
-        <w:rPr>
-          <w:sz w:val="28"/>
-          <w:szCs w:val="28"/>
-        </w:rPr>
-        <w:t>Strutture Dati</w:t>
-      </w:r>
-    </w:p>
-    <w:p>
-      <w:pPr>
-        <w:pStyle w:val="Paragrafoelenco"/>
-        <w:numPr>
-          <w:ilvl w:val="2"/>
-          <w:numId w:val="3"/>
-        </w:numPr>
-        <w:rPr>
-          <w:sz w:val="28"/>
-          <w:szCs w:val="28"/>
-        </w:rPr>
-      </w:pPr>
-      <w:proofErr w:type="spellStart"/>
-      <w:r>
-        <w:rPr>
-          <w:sz w:val="28"/>
-          <w:szCs w:val="28"/>
-        </w:rPr>
-        <w:t>Thread</w:t>
-      </w:r>
-      <w:proofErr w:type="spellEnd"/>
-    </w:p>
-    <w:p>
-      <w:pPr>
-        <w:pStyle w:val="Paragrafoelenco"/>
-        <w:numPr>
-          <w:ilvl w:val="2"/>
-          <w:numId w:val="3"/>
-        </w:numPr>
-        <w:rPr>
-          <w:sz w:val="28"/>
-          <w:szCs w:val="28"/>
-        </w:rPr>
-      </w:pPr>
-      <w:r>
-        <w:rPr>
-          <w:sz w:val="28"/>
-          <w:szCs w:val="28"/>
-        </w:rPr>
-        <w:t>Interfaccia Grafica</w:t>
-      </w:r>
-    </w:p>
-    <w:p>
-      <w:pPr>
-        <w:pStyle w:val="Paragrafoelenco"/>
-        <w:numPr>
-          <w:ilvl w:val="2"/>
-          <w:numId w:val="3"/>
-        </w:numPr>
-        <w:rPr>
-          <w:sz w:val="28"/>
-          <w:szCs w:val="28"/>
-        </w:rPr>
-      </w:pPr>
-      <w:r>
-        <w:rPr>
-          <w:sz w:val="28"/>
-          <w:szCs w:val="28"/>
-        </w:rPr>
-        <w:t>Diagramma delle Classi</w:t>
-      </w:r>
-    </w:p>
-    <w:p>
-      <w:pPr>
-        <w:pStyle w:val="Paragrafoelenco"/>
-        <w:numPr>
-          <w:ilvl w:val="2"/>
-          <w:numId w:val="3"/>
-        </w:numPr>
-        <w:rPr>
-          <w:sz w:val="28"/>
-          <w:szCs w:val="28"/>
-        </w:rPr>
-      </w:pPr>
-      <w:r>
-        <w:rPr>
-          <w:sz w:val="28"/>
-          <w:szCs w:val="28"/>
-        </w:rPr>
-        <w:t>Schema di Funzionamento</w:t>
-      </w:r>
-    </w:p>
-    <w:p>
-      <w:pPr>
-        <w:pStyle w:val="Paragrafoelenco"/>
-        <w:numPr>
-          <w:ilvl w:val="0"/>
-          <w:numId w:val="3"/>
-        </w:numPr>
-        <w:rPr>
-          <w:sz w:val="28"/>
-          <w:szCs w:val="28"/>
-        </w:rPr>
-      </w:pPr>
-      <w:r>
-        <w:rPr>
-          <w:sz w:val="28"/>
-          <w:szCs w:val="28"/>
-        </w:rPr>
-        <w:t>Comunicazione</w:t>
-      </w:r>
-    </w:p>
-    <w:p>
-      <w:pPr>
-        <w:pStyle w:val="Paragrafoelenco"/>
-        <w:numPr>
-          <w:ilvl w:val="1"/>
-          <w:numId w:val="3"/>
-        </w:numPr>
-        <w:rPr>
-          <w:sz w:val="28"/>
-          <w:szCs w:val="28"/>
-        </w:rPr>
-      </w:pPr>
-      <w:r>
-        <w:rPr>
-          <w:sz w:val="28"/>
-          <w:szCs w:val="28"/>
-        </w:rPr>
-        <w:t>Comandi</w:t>
-      </w:r>
-    </w:p>
-    <w:p>
-      <w:pPr>
-        <w:pStyle w:val="Paragrafoelenco"/>
-        <w:numPr>
-          <w:ilvl w:val="1"/>
-          <w:numId w:val="3"/>
-        </w:numPr>
-        <w:rPr>
-          <w:sz w:val="28"/>
-          <w:szCs w:val="28"/>
-        </w:rPr>
-      </w:pPr>
-      <w:r>
-        <w:rPr>
-          <w:sz w:val="28"/>
-          <w:szCs w:val="28"/>
-        </w:rPr>
-        <w:lastRenderedPageBreak/>
-        <w:t>Risposte a comandi</w:t>
-      </w:r>
-    </w:p>
-    <w:p>
-      <w:pPr>
-        <w:pStyle w:val="Paragrafoelenco"/>
-        <w:numPr>
-          <w:ilvl w:val="1"/>
-          <w:numId w:val="3"/>
-        </w:numPr>
-        <w:rPr>
-          <w:sz w:val="28"/>
-          <w:szCs w:val="28"/>
-        </w:rPr>
-      </w:pPr>
-      <w:r>
-        <w:rPr>
-          <w:sz w:val="28"/>
-          <w:szCs w:val="28"/>
-        </w:rPr>
-        <w:t>Risposte asincrone</w:t>
-      </w:r>
-    </w:p>
-    <w:p>
-      <w:pPr>
-        <w:pStyle w:val="Paragrafoelenco"/>
-        <w:numPr>
-          <w:ilvl w:val="0"/>
-          <w:numId w:val="3"/>
-        </w:numPr>
-        <w:rPr>
-          <w:sz w:val="28"/>
-          <w:szCs w:val="28"/>
-        </w:rPr>
-      </w:pPr>
-      <w:r>
-        <w:rPr>
-          <w:sz w:val="28"/>
-          <w:szCs w:val="28"/>
-        </w:rPr>
-        <w:t>Gestione file</w:t>
-      </w:r>
     </w:p>
     <w:p>
       <w:pPr>
@@ -1891,7 +1751,7 @@
           <w:szCs w:val="28"/>
         </w:rPr>
       </w:pPr>
-      <w:bookmarkStart w:id="0" w:name="_Toc31584023"/>
+      <w:bookmarkStart w:id="0" w:name="_Toc31633092"/>
       <w:r>
         <w:rPr>
           <w:b/>
@@ -1968,7 +1828,7 @@
           <w:szCs w:val="24"/>
         </w:rPr>
       </w:pPr>
-      <w:bookmarkStart w:id="1" w:name="_Toc31584024"/>
+      <w:bookmarkStart w:id="1" w:name="_Toc31633093"/>
       <w:r>
         <w:rPr>
           <w:b/>
@@ -2123,7 +1983,7 @@
           <w:szCs w:val="24"/>
         </w:rPr>
       </w:pPr>
-      <w:bookmarkStart w:id="2" w:name="_Toc31584025"/>
+      <w:bookmarkStart w:id="2" w:name="_Toc31633094"/>
       <w:r>
         <w:rPr>
           <w:b/>
@@ -2285,23 +2145,61 @@
           <w:szCs w:val="24"/>
         </w:rPr>
         <w:br/>
-        <w:t xml:space="preserve">Infine il server si blocca su </w:t>
-      </w:r>
-      <w:proofErr w:type="spellStart"/>
-      <w:r>
-        <w:rPr>
-          <w:sz w:val="24"/>
-          <w:szCs w:val="24"/>
-        </w:rPr>
-        <w:t>readLine</w:t>
-      </w:r>
-      <w:proofErr w:type="spellEnd"/>
-      <w:r>
-        <w:rPr>
-          <w:sz w:val="24"/>
-          <w:szCs w:val="24"/>
-        </w:rPr>
-        <w:t xml:space="preserve"> che servirà per inviare il comando di salvataggio o di chiusura.</w:t>
+        <w:t xml:space="preserve">Infine il server </w:t>
+      </w:r>
+      <w:r>
+        <w:rPr>
+          <w:sz w:val="24"/>
+          <w:szCs w:val="24"/>
+        </w:rPr>
+        <w:t>permette i seguenti comandi da CGI:</w:t>
+      </w:r>
+    </w:p>
+    <w:p>
+      <w:pPr>
+        <w:pStyle w:val="Paragrafoelenco"/>
+        <w:numPr>
+          <w:ilvl w:val="0"/>
+          <w:numId w:val="16"/>
+        </w:numPr>
+        <w:rPr>
+          <w:sz w:val="24"/>
+          <w:szCs w:val="24"/>
+        </w:rPr>
+      </w:pPr>
+      <w:r>
+        <w:rPr>
+          <w:sz w:val="24"/>
+          <w:szCs w:val="24"/>
+        </w:rPr>
+        <w:t>Effettua il salvataggio dello stato del server se si invia un numero&gt;0.</w:t>
+      </w:r>
+    </w:p>
+    <w:p>
+      <w:pPr>
+        <w:pStyle w:val="Paragrafoelenco"/>
+        <w:numPr>
+          <w:ilvl w:val="0"/>
+          <w:numId w:val="16"/>
+        </w:numPr>
+        <w:rPr>
+          <w:sz w:val="24"/>
+          <w:szCs w:val="24"/>
+        </w:rPr>
+      </w:pPr>
+      <w:r>
+        <w:rPr>
+          <w:sz w:val="24"/>
+          <w:szCs w:val="24"/>
+        </w:rPr>
+        <w:t>Salva lo stato e termina il server altrimenti</w:t>
+      </w:r>
+      <w:r>
+        <w:rPr>
+          <w:sz w:val="24"/>
+          <w:szCs w:val="24"/>
+        </w:rPr>
+        <w:t>.</w:t>
       </w:r>
       <w:r>
         <w:rPr>
@@ -2325,7 +2223,7 @@
           <w:szCs w:val="24"/>
         </w:rPr>
       </w:pPr>
-      <w:bookmarkStart w:id="3" w:name="_Toc31584026"/>
+      <w:bookmarkStart w:id="3" w:name="_Toc31633095"/>
       <w:r>
         <w:rPr>
           <w:b/>
@@ -2505,7 +2403,7 @@
           <w:szCs w:val="24"/>
         </w:rPr>
       </w:pPr>
-      <w:bookmarkStart w:id="4" w:name="_Toc31584027"/>
+      <w:bookmarkStart w:id="4" w:name="_Toc31633096"/>
       <w:proofErr w:type="spellStart"/>
       <w:r>
         <w:rPr>
@@ -3127,7 +3025,6 @@
         <w:t xml:space="preserve"> si arresti fino a che la key non abbia come </w:t>
       </w:r>
       <w:proofErr w:type="spellStart"/>
-      <w:proofErr w:type="gramStart"/>
       <w:r>
         <w:rPr>
           <w:sz w:val="24"/>
@@ -3141,15 +3038,7 @@
           <w:sz w:val="24"/>
           <w:szCs w:val="24"/>
         </w:rPr>
-        <w:t>(</w:t>
-      </w:r>
-      <w:proofErr w:type="gramEnd"/>
-      <w:r>
-        <w:rPr>
-          <w:sz w:val="24"/>
-          <w:szCs w:val="24"/>
-        </w:rPr>
-        <w:t>)=</w:t>
+        <w:t>()=</w:t>
       </w:r>
       <w:proofErr w:type="spellStart"/>
       <w:r>
@@ -3291,7 +3180,7 @@
           <w:szCs w:val="24"/>
         </w:rPr>
       </w:pPr>
-      <w:bookmarkStart w:id="5" w:name="_Toc31584028"/>
+      <w:bookmarkStart w:id="5" w:name="_Toc31633097"/>
       <w:r>
         <w:rPr>
           <w:b/>
@@ -3533,7 +3422,7 @@
           <w:szCs w:val="24"/>
         </w:rPr>
       </w:pPr>
-      <w:bookmarkStart w:id="6" w:name="_Toc31584029"/>
+      <w:bookmarkStart w:id="6" w:name="_Toc31633098"/>
       <w:r>
         <w:rPr>
           <w:b/>
@@ -3654,7 +3543,7 @@
         </w:rPr>
         <w:t xml:space="preserve"> </w:t>
       </w:r>
-      <w:bookmarkStart w:id="7" w:name="_Toc31584030"/>
+      <w:bookmarkStart w:id="7" w:name="_Toc31633099"/>
       <w:r>
         <w:rPr>
           <w:b/>
@@ -3805,7 +3694,7 @@
           <w:szCs w:val="24"/>
         </w:rPr>
       </w:pPr>
-      <w:bookmarkStart w:id="8" w:name="_Toc31584031"/>
+      <w:bookmarkStart w:id="8" w:name="_Toc31633100"/>
       <w:r>
         <w:rPr>
           <w:b/>
@@ -3831,7 +3720,32 @@
           <w:sz w:val="24"/>
           <w:szCs w:val="24"/>
         </w:rPr>
-        <w:t>Le strutture dati principali del client sono quelle relative alla comunicazione con la GUI:</w:t>
+        <w:t xml:space="preserve">Le strutture dati </w:t>
+      </w:r>
+      <w:r>
+        <w:rPr>
+          <w:sz w:val="24"/>
+          <w:szCs w:val="24"/>
+          <w:u w:val="single"/>
+        </w:rPr>
+        <w:t>princ</w:t>
+      </w:r>
+      <w:bookmarkStart w:id="9" w:name="_GoBack"/>
+      <w:bookmarkEnd w:id="9"/>
+      <w:r>
+        <w:rPr>
+          <w:sz w:val="24"/>
+          <w:szCs w:val="24"/>
+          <w:u w:val="single"/>
+        </w:rPr>
+        <w:t>ipali</w:t>
+      </w:r>
+      <w:r>
+        <w:rPr>
+          <w:sz w:val="24"/>
+          <w:szCs w:val="24"/>
+        </w:rPr>
+        <w:t xml:space="preserve"> del client sono quelle relative alla comunicazione con la GUI:</w:t>
       </w:r>
     </w:p>
     <w:p>
@@ -4001,7 +3915,7 @@
           <w:szCs w:val="24"/>
         </w:rPr>
       </w:pPr>
-      <w:bookmarkStart w:id="9" w:name="_Toc31584032"/>
+      <w:bookmarkStart w:id="10" w:name="_Toc31633101"/>
       <w:proofErr w:type="spellStart"/>
       <w:r>
         <w:rPr>
@@ -4012,7 +3926,7 @@
         </w:rPr>
         <w:t>Threads</w:t>
       </w:r>
-      <w:bookmarkEnd w:id="9"/>
+      <w:bookmarkEnd w:id="10"/>
       <w:proofErr w:type="spellEnd"/>
     </w:p>
     <w:p>
@@ -4216,7 +4130,6 @@
         <w:t xml:space="preserve">Quando viene ricevuto un messaggio di risposta viene quindi inserito in una variabile che contiene sempre l’ultimo messaggio di risposta ricevuto accessibile tramite il metodo </w:t>
       </w:r>
       <w:proofErr w:type="spellStart"/>
-      <w:proofErr w:type="gramStart"/>
       <w:r>
         <w:rPr>
           <w:sz w:val="24"/>
@@ -4230,15 +4143,7 @@
           <w:sz w:val="24"/>
           <w:szCs w:val="24"/>
         </w:rPr>
-        <w:t>(</w:t>
-      </w:r>
-      <w:proofErr w:type="gramEnd"/>
-      <w:r>
-        <w:rPr>
-          <w:sz w:val="24"/>
-          <w:szCs w:val="24"/>
-        </w:rPr>
-        <w:t>);</w:t>
+        <w:t>();</w:t>
       </w:r>
     </w:p>
     <w:p>
@@ -4440,7 +4345,7 @@
           <w:szCs w:val="24"/>
         </w:rPr>
       </w:pPr>
-      <w:bookmarkStart w:id="10" w:name="_Toc31584033"/>
+      <w:bookmarkStart w:id="11" w:name="_Toc31633102"/>
       <w:r>
         <w:rPr>
           <w:b/>
@@ -4450,7 +4355,7 @@
         </w:rPr>
         <w:t>Interfaccia Grafica</w:t>
       </w:r>
-      <w:bookmarkEnd w:id="10"/>
+      <w:bookmarkEnd w:id="11"/>
     </w:p>
     <w:p>
       <w:pPr>
@@ -4570,7 +4475,7 @@
           <w:szCs w:val="24"/>
         </w:rPr>
       </w:pPr>
-      <w:bookmarkStart w:id="11" w:name="_Toc31584034"/>
+      <w:bookmarkStart w:id="12" w:name="_Toc31633103"/>
       <w:r>
         <w:rPr>
           <w:b/>
@@ -4580,7 +4485,7 @@
         </w:rPr>
         <w:t>Schema delle Classi</w:t>
       </w:r>
-      <w:bookmarkEnd w:id="11"/>
+      <w:bookmarkEnd w:id="12"/>
     </w:p>
     <w:p>
       <w:pPr>
@@ -4671,7 +4576,7 @@
           <w:szCs w:val="24"/>
         </w:rPr>
       </w:pPr>
-      <w:bookmarkStart w:id="12" w:name="_Toc31584035"/>
+      <w:bookmarkStart w:id="13" w:name="_Toc31633104"/>
       <w:r>
         <w:rPr>
           <w:b/>
@@ -4681,7 +4586,7 @@
         </w:rPr>
         <w:t>Schema di Funzionamento</w:t>
       </w:r>
-      <w:bookmarkEnd w:id="12"/>
+      <w:bookmarkEnd w:id="13"/>
     </w:p>
     <w:p>
       <w:pPr>
@@ -4765,7 +4670,7 @@
           <w:szCs w:val="24"/>
         </w:rPr>
       </w:pPr>
-      <w:bookmarkStart w:id="13" w:name="_Toc31584036"/>
+      <w:bookmarkStart w:id="14" w:name="_Toc31633105"/>
       <w:r>
         <w:rPr>
           <w:b/>
@@ -4775,7 +4680,7 @@
         </w:rPr>
         <w:t>COMUNICAZIONE</w:t>
       </w:r>
-      <w:bookmarkEnd w:id="13"/>
+      <w:bookmarkEnd w:id="14"/>
     </w:p>
     <w:p>
       <w:pPr>
@@ -4867,7 +4772,7 @@
           <w:szCs w:val="32"/>
         </w:rPr>
       </w:pPr>
-      <w:bookmarkStart w:id="14" w:name="_Toc31584037"/>
+      <w:bookmarkStart w:id="15" w:name="_Toc31633106"/>
       <w:r>
         <w:rPr>
           <w:b/>
@@ -4877,7 +4782,7 @@
         </w:rPr>
         <w:t>Comandi</w:t>
       </w:r>
-      <w:bookmarkEnd w:id="14"/>
+      <w:bookmarkEnd w:id="15"/>
     </w:p>
     <w:p>
       <w:pPr>
@@ -5118,7 +5023,7 @@
           <w:szCs w:val="32"/>
         </w:rPr>
       </w:pPr>
-      <w:bookmarkStart w:id="15" w:name="_Toc31584038"/>
+      <w:bookmarkStart w:id="16" w:name="_Toc31633107"/>
       <w:r>
         <w:rPr>
           <w:b/>
@@ -5128,7 +5033,7 @@
         </w:rPr>
         <w:t>Risposte a Comandi</w:t>
       </w:r>
-      <w:bookmarkEnd w:id="15"/>
+      <w:bookmarkEnd w:id="16"/>
     </w:p>
     <w:p>
       <w:pPr>
@@ -5359,7 +5264,7 @@
           <w:sz w:val="24"/>
           <w:szCs w:val="24"/>
         </w:rPr>
-        <w:t>TYPE è il tipo di azione per la sfida RICHIESTA/ACCETTATA/RIFIUTATA/INIZIATA/TERMINATA/SCADUTA</w:t>
+        <w:t>TYPE è il tipo di azione per la sfida RICHIESTA/ACCETTATA/RIFIUTATA/INIZIATA/TERMINATA</w:t>
       </w:r>
     </w:p>
     <w:p>
@@ -5518,7 +5423,31 @@
           <w:szCs w:val="24"/>
           <w:lang w:val="en-US"/>
         </w:rPr>
-        <w:t>NOK TOKEN ECCEZIONE</w:t>
+        <w:t xml:space="preserve">NOK </w:t>
+      </w:r>
+      <w:r>
+        <w:rPr>
+          <w:sz w:val="24"/>
+          <w:szCs w:val="24"/>
+          <w:lang w:val="en-US"/>
+        </w:rPr>
+        <w:t>E</w:t>
+      </w:r>
+      <w:r>
+        <w:rPr>
+          <w:sz w:val="24"/>
+          <w:szCs w:val="24"/>
+          <w:lang w:val="en-US"/>
+        </w:rPr>
+        <w:t>CCEZIONE</w:t>
+      </w:r>
+      <w:r>
+        <w:rPr>
+          <w:sz w:val="24"/>
+          <w:szCs w:val="24"/>
+          <w:lang w:val="en-US"/>
+        </w:rPr>
+        <w:t xml:space="preserve"> TOKEN</w:t>
       </w:r>
     </w:p>
     <w:p>
@@ -5562,6 +5491,7 @@
           <w:ilvl w:val="1"/>
           <w:numId w:val="4"/>
         </w:numPr>
+        <w:outlineLvl w:val="1"/>
         <w:rPr>
           <w:b/>
           <w:bCs/>
@@ -5569,6 +5499,7 @@
           <w:szCs w:val="32"/>
         </w:rPr>
       </w:pPr>
+      <w:bookmarkStart w:id="17" w:name="_Toc31633108"/>
       <w:r>
         <w:rPr>
           <w:b/>
@@ -5578,6 +5509,7 @@
         </w:rPr>
         <w:t>Risposte Asincrone</w:t>
       </w:r>
+      <w:bookmarkEnd w:id="17"/>
     </w:p>
     <w:p>
       <w:pPr>
@@ -5636,6 +5568,31 @@
     <w:p>
       <w:pPr>
         <w:pStyle w:val="Paragrafoelenco"/>
+        <w:ind w:left="284"/>
+        <w:rPr>
+          <w:sz w:val="24"/>
+          <w:szCs w:val="24"/>
+        </w:rPr>
+      </w:pPr>
+      <w:r>
+        <w:rPr>
+          <w:sz w:val="24"/>
+          <w:szCs w:val="24"/>
+        </w:rPr>
+        <w:lastRenderedPageBreak/>
+        <w:t>Dove JSON contiene la l</w:t>
+      </w:r>
+      <w:r>
+        <w:rPr>
+          <w:sz w:val="24"/>
+          <w:szCs w:val="24"/>
+        </w:rPr>
+        <w:t>ista degli amici</w:t>
+      </w:r>
+    </w:p>
+    <w:p>
+      <w:pPr>
+        <w:pStyle w:val="Paragrafoelenco"/>
         <w:numPr>
           <w:ilvl w:val="0"/>
           <w:numId w:val="7"/>
@@ -5653,8 +5610,31 @@
           <w:szCs w:val="24"/>
           <w:lang w:val="en-US"/>
         </w:rPr>
-        <w:lastRenderedPageBreak/>
         <w:t>CLASSIFICA TOKEN JSON</w:t>
+      </w:r>
+    </w:p>
+    <w:p>
+      <w:pPr>
+        <w:pStyle w:val="Paragrafoelenco"/>
+        <w:ind w:left="284"/>
+        <w:rPr>
+          <w:sz w:val="24"/>
+          <w:szCs w:val="24"/>
+        </w:rPr>
+      </w:pPr>
+      <w:r>
+        <w:rPr>
+          <w:sz w:val="24"/>
+          <w:szCs w:val="24"/>
+        </w:rPr>
+        <w:t>Dove JSON contiene la c</w:t>
+      </w:r>
+      <w:r>
+        <w:rPr>
+          <w:sz w:val="24"/>
+          <w:szCs w:val="24"/>
+        </w:rPr>
+        <w:t>lassifica</w:t>
       </w:r>
     </w:p>
     <w:p>
@@ -5683,6 +5663,30 @@
     <w:p>
       <w:pPr>
         <w:pStyle w:val="Paragrafoelenco"/>
+        <w:ind w:left="284"/>
+        <w:rPr>
+          <w:sz w:val="24"/>
+          <w:szCs w:val="24"/>
+        </w:rPr>
+      </w:pPr>
+      <w:r>
+        <w:rPr>
+          <w:sz w:val="24"/>
+          <w:szCs w:val="24"/>
+        </w:rPr>
+        <w:t>Dove JSON contiene la l</w:t>
+      </w:r>
+      <w:r>
+        <w:rPr>
+          <w:sz w:val="24"/>
+          <w:szCs w:val="24"/>
+        </w:rPr>
+        <w:t>ista di richieste di amicizia</w:t>
+      </w:r>
+    </w:p>
+    <w:p>
+      <w:pPr>
+        <w:pStyle w:val="Paragrafoelenco"/>
         <w:numPr>
           <w:ilvl w:val="0"/>
           <w:numId w:val="7"/>
@@ -5706,6 +5710,72 @@
     <w:p>
       <w:pPr>
         <w:pStyle w:val="Paragrafoelenco"/>
+        <w:ind w:left="284"/>
+        <w:rPr>
+          <w:sz w:val="24"/>
+          <w:szCs w:val="24"/>
+          <w:lang w:val="en-US"/>
+        </w:rPr>
+      </w:pPr>
+      <w:r>
+        <w:rPr>
+          <w:sz w:val="24"/>
+          <w:szCs w:val="24"/>
+          <w:lang w:val="en-US"/>
+        </w:rPr>
+        <w:t>Dove:</w:t>
+      </w:r>
+    </w:p>
+    <w:p>
+      <w:pPr>
+        <w:pStyle w:val="Paragrafoelenco"/>
+        <w:numPr>
+          <w:ilvl w:val="0"/>
+          <w:numId w:val="15"/>
+        </w:numPr>
+        <w:rPr>
+          <w:sz w:val="24"/>
+          <w:szCs w:val="24"/>
+        </w:rPr>
+      </w:pPr>
+      <w:r>
+        <w:rPr>
+          <w:sz w:val="24"/>
+          <w:szCs w:val="24"/>
+        </w:rPr>
+        <w:t>FRIEND è l’amico al q</w:t>
+      </w:r>
+      <w:r>
+        <w:rPr>
+          <w:sz w:val="24"/>
+          <w:szCs w:val="24"/>
+        </w:rPr>
+        <w:t>uale si riferisce</w:t>
+      </w:r>
+    </w:p>
+    <w:p>
+      <w:pPr>
+        <w:pStyle w:val="Paragrafoelenco"/>
+        <w:numPr>
+          <w:ilvl w:val="0"/>
+          <w:numId w:val="15"/>
+        </w:numPr>
+        <w:rPr>
+          <w:sz w:val="24"/>
+          <w:szCs w:val="24"/>
+        </w:rPr>
+      </w:pPr>
+      <w:r>
+        <w:rPr>
+          <w:sz w:val="24"/>
+          <w:szCs w:val="24"/>
+        </w:rPr>
+        <w:t>TYPE è il tipo di notifica sull’amicizia RICHIESTA/ACCETTATA/RIFIUTATA</w:t>
+      </w:r>
+    </w:p>
+    <w:p>
+      <w:pPr>
+        <w:pStyle w:val="Paragrafoelenco"/>
         <w:numPr>
           <w:ilvl w:val="0"/>
           <w:numId w:val="7"/>
@@ -5714,31 +5784,147 @@
         <w:rPr>
           <w:sz w:val="24"/>
           <w:szCs w:val="24"/>
-        </w:rPr>
-      </w:pPr>
-      <w:r>
-        <w:rPr>
-          <w:sz w:val="24"/>
-          <w:szCs w:val="24"/>
+          <w:lang w:val="en-US"/>
+        </w:rPr>
+      </w:pPr>
+      <w:r>
+        <w:rPr>
+          <w:sz w:val="24"/>
+          <w:szCs w:val="24"/>
+          <w:lang w:val="en-US"/>
         </w:rPr>
         <w:t xml:space="preserve">SFIDA TOKEN FRIEND TYPE </w:t>
       </w:r>
-      <w:proofErr w:type="gramStart"/>
-      <w:r>
-        <w:rPr>
-          <w:sz w:val="24"/>
-          <w:szCs w:val="24"/>
-        </w:rPr>
-        <w:t>PUNTEGGIO(</w:t>
-      </w:r>
-      <w:proofErr w:type="gramEnd"/>
-      <w:r>
-        <w:rPr>
-          <w:sz w:val="24"/>
-          <w:szCs w:val="24"/>
-        </w:rPr>
-        <w:t>Se TYPE=TERMINATA)</w:t>
-      </w:r>
+      <w:r>
+        <w:rPr>
+          <w:sz w:val="24"/>
+          <w:szCs w:val="24"/>
+          <w:lang w:val="en-US"/>
+        </w:rPr>
+        <w:t>WORD/</w:t>
+      </w:r>
+      <w:r>
+        <w:rPr>
+          <w:sz w:val="24"/>
+          <w:szCs w:val="24"/>
+          <w:lang w:val="en-US"/>
+        </w:rPr>
+        <w:t>PUNTEGGIO</w:t>
+      </w:r>
+      <w:r>
+        <w:rPr>
+          <w:sz w:val="24"/>
+          <w:szCs w:val="24"/>
+          <w:lang w:val="en-US"/>
+        </w:rPr>
+        <w:t xml:space="preserve"> </w:t>
+      </w:r>
+    </w:p>
+    <w:p>
+      <w:pPr>
+        <w:pStyle w:val="Paragrafoelenco"/>
+        <w:ind w:left="284"/>
+        <w:rPr>
+          <w:sz w:val="24"/>
+          <w:szCs w:val="24"/>
+          <w:lang w:val="en-US"/>
+        </w:rPr>
+      </w:pPr>
+      <w:r>
+        <w:rPr>
+          <w:sz w:val="24"/>
+          <w:szCs w:val="24"/>
+          <w:lang w:val="en-US"/>
+        </w:rPr>
+        <w:t>Dove:</w:t>
+      </w:r>
+    </w:p>
+    <w:p>
+      <w:pPr>
+        <w:pStyle w:val="Paragrafoelenco"/>
+        <w:numPr>
+          <w:ilvl w:val="0"/>
+          <w:numId w:val="15"/>
+        </w:numPr>
+        <w:rPr>
+          <w:sz w:val="24"/>
+          <w:szCs w:val="24"/>
+        </w:rPr>
+      </w:pPr>
+      <w:r>
+        <w:rPr>
+          <w:sz w:val="24"/>
+          <w:szCs w:val="24"/>
+        </w:rPr>
+        <w:t>FRIEND è l’amico al q</w:t>
+      </w:r>
+      <w:r>
+        <w:rPr>
+          <w:sz w:val="24"/>
+          <w:szCs w:val="24"/>
+        </w:rPr>
+        <w:t>uale si riferisce</w:t>
+      </w:r>
+    </w:p>
+    <w:p>
+      <w:pPr>
+        <w:pStyle w:val="Paragrafoelenco"/>
+        <w:numPr>
+          <w:ilvl w:val="0"/>
+          <w:numId w:val="15"/>
+        </w:numPr>
+        <w:rPr>
+          <w:sz w:val="24"/>
+          <w:szCs w:val="24"/>
+        </w:rPr>
+      </w:pPr>
+      <w:r>
+        <w:rPr>
+          <w:sz w:val="24"/>
+          <w:szCs w:val="24"/>
+        </w:rPr>
+        <w:t>TYPE è il tipo di notifica sulla sfida RICHIESTA/ACCETTATA/RIFIUTATA/INIZIATA/TERMINATA/SCADUTA</w:t>
+      </w:r>
+    </w:p>
+    <w:p>
+      <w:pPr>
+        <w:pStyle w:val="Paragrafoelenco"/>
+        <w:numPr>
+          <w:ilvl w:val="0"/>
+          <w:numId w:val="15"/>
+        </w:numPr>
+        <w:rPr>
+          <w:sz w:val="24"/>
+          <w:szCs w:val="24"/>
+        </w:rPr>
+      </w:pPr>
+      <w:r>
+        <w:rPr>
+          <w:sz w:val="24"/>
+          <w:szCs w:val="24"/>
+        </w:rPr>
+        <w:t>WORD/PUNTEGGIO è vuoto se TYPE=ACCETTATA, contiene il punteggio totalizzato per la sfida se TYPE=TERMINATA e contiene la prima parola se TYPE=INIZIATA</w:t>
+      </w:r>
+    </w:p>
+    <w:p>
+      <w:pPr>
+        <w:pStyle w:val="Paragrafoelenco"/>
+        <w:ind w:left="284"/>
+        <w:rPr>
+          <w:sz w:val="24"/>
+          <w:szCs w:val="24"/>
+        </w:rPr>
+      </w:pPr>
+    </w:p>
+    <w:p>
+      <w:pPr>
+        <w:pStyle w:val="Paragrafoelenco"/>
+        <w:ind w:left="284"/>
+        <w:rPr>
+          <w:sz w:val="24"/>
+          <w:szCs w:val="24"/>
+        </w:rPr>
+      </w:pPr>
     </w:p>
     <w:p>
       <w:pPr>
@@ -5753,10 +5939,7 @@
     <w:p>
       <w:pPr>
         <w:pStyle w:val="Paragrafoelenco"/>
-        <w:numPr>
-          <w:ilvl w:val="1"/>
-          <w:numId w:val="4"/>
-        </w:numPr>
+        <w:ind w:left="432"/>
         <w:rPr>
           <w:b/>
           <w:bCs/>
@@ -5786,8 +5969,6 @@
           <w:szCs w:val="24"/>
         </w:rPr>
       </w:pPr>
-      <w:bookmarkStart w:id="16" w:name="_GoBack"/>
-      <w:bookmarkEnd w:id="16"/>
     </w:p>
     <w:sectPr>
       <w:footerReference w:type="default" r:id="rId12"/>
@@ -6207,6 +6388,119 @@
     </w:lvl>
   </w:abstractNum>
   <w:abstractNum w:abstractNumId="3" w15:restartNumberingAfterBreak="0">
+    <w:nsid w:val="17926602"/>
+    <w:multiLevelType w:val="hybridMultilevel"/>
+    <w:tmpl w:val="2C7E533C"/>
+    <w:lvl w:ilvl="0" w:tplc="04100001">
+      <w:start w:val="1"/>
+      <w:numFmt w:val="bullet"/>
+      <w:lvlText w:val=""/>
+      <w:lvlJc w:val="left"/>
+      <w:pPr>
+        <w:ind w:left="778" w:hanging="360"/>
+      </w:pPr>
+      <w:rPr>
+        <w:rFonts w:ascii="Symbol" w:hAnsi="Symbol" w:hint="default"/>
+      </w:rPr>
+    </w:lvl>
+    <w:lvl w:ilvl="1" w:tplc="04100003" w:tentative="1">
+      <w:start w:val="1"/>
+      <w:numFmt w:val="bullet"/>
+      <w:lvlText w:val="o"/>
+      <w:lvlJc w:val="left"/>
+      <w:pPr>
+        <w:ind w:left="1498" w:hanging="360"/>
+      </w:pPr>
+      <w:rPr>
+        <w:rFonts w:ascii="Courier New" w:hAnsi="Courier New" w:cs="Courier New" w:hint="default"/>
+      </w:rPr>
+    </w:lvl>
+    <w:lvl w:ilvl="2" w:tplc="04100005" w:tentative="1">
+      <w:start w:val="1"/>
+      <w:numFmt w:val="bullet"/>
+      <w:lvlText w:val=""/>
+      <w:lvlJc w:val="left"/>
+      <w:pPr>
+        <w:ind w:left="2218" w:hanging="360"/>
+      </w:pPr>
+      <w:rPr>
+        <w:rFonts w:ascii="Wingdings" w:hAnsi="Wingdings" w:hint="default"/>
+      </w:rPr>
+    </w:lvl>
+    <w:lvl w:ilvl="3" w:tplc="04100001" w:tentative="1">
+      <w:start w:val="1"/>
+      <w:numFmt w:val="bullet"/>
+      <w:lvlText w:val=""/>
+      <w:lvlJc w:val="left"/>
+      <w:pPr>
+        <w:ind w:left="2938" w:hanging="360"/>
+      </w:pPr>
+      <w:rPr>
+        <w:rFonts w:ascii="Symbol" w:hAnsi="Symbol" w:hint="default"/>
+      </w:rPr>
+    </w:lvl>
+    <w:lvl w:ilvl="4" w:tplc="04100003" w:tentative="1">
+      <w:start w:val="1"/>
+      <w:numFmt w:val="bullet"/>
+      <w:lvlText w:val="o"/>
+      <w:lvlJc w:val="left"/>
+      <w:pPr>
+        <w:ind w:left="3658" w:hanging="360"/>
+      </w:pPr>
+      <w:rPr>
+        <w:rFonts w:ascii="Courier New" w:hAnsi="Courier New" w:cs="Courier New" w:hint="default"/>
+      </w:rPr>
+    </w:lvl>
+    <w:lvl w:ilvl="5" w:tplc="04100005" w:tentative="1">
+      <w:start w:val="1"/>
+      <w:numFmt w:val="bullet"/>
+      <w:lvlText w:val=""/>
+      <w:lvlJc w:val="left"/>
+      <w:pPr>
+        <w:ind w:left="4378" w:hanging="360"/>
+      </w:pPr>
+      <w:rPr>
+        <w:rFonts w:ascii="Wingdings" w:hAnsi="Wingdings" w:hint="default"/>
+      </w:rPr>
+    </w:lvl>
+    <w:lvl w:ilvl="6" w:tplc="04100001" w:tentative="1">
+      <w:start w:val="1"/>
+      <w:numFmt w:val="bullet"/>
+      <w:lvlText w:val=""/>
+      <w:lvlJc w:val="left"/>
+      <w:pPr>
+        <w:ind w:left="5098" w:hanging="360"/>
+      </w:pPr>
+      <w:rPr>
+        <w:rFonts w:ascii="Symbol" w:hAnsi="Symbol" w:hint="default"/>
+      </w:rPr>
+    </w:lvl>
+    <w:lvl w:ilvl="7" w:tplc="04100003" w:tentative="1">
+      <w:start w:val="1"/>
+      <w:numFmt w:val="bullet"/>
+      <w:lvlText w:val="o"/>
+      <w:lvlJc w:val="left"/>
+      <w:pPr>
+        <w:ind w:left="5818" w:hanging="360"/>
+      </w:pPr>
+      <w:rPr>
+        <w:rFonts w:ascii="Courier New" w:hAnsi="Courier New" w:cs="Courier New" w:hint="default"/>
+      </w:rPr>
+    </w:lvl>
+    <w:lvl w:ilvl="8" w:tplc="04100005" w:tentative="1">
+      <w:start w:val="1"/>
+      <w:numFmt w:val="bullet"/>
+      <w:lvlText w:val=""/>
+      <w:lvlJc w:val="left"/>
+      <w:pPr>
+        <w:ind w:left="6538" w:hanging="360"/>
+      </w:pPr>
+      <w:rPr>
+        <w:rFonts w:ascii="Wingdings" w:hAnsi="Wingdings" w:hint="default"/>
+      </w:rPr>
+    </w:lvl>
+  </w:abstractNum>
+  <w:abstractNum w:abstractNumId="4" w15:restartNumberingAfterBreak="0">
     <w:nsid w:val="17A37447"/>
     <w:multiLevelType w:val="hybridMultilevel"/>
     <w:tmpl w:val="346695FE"/>
@@ -6319,7 +6613,7 @@
       </w:rPr>
     </w:lvl>
   </w:abstractNum>
-  <w:abstractNum w:abstractNumId="4" w15:restartNumberingAfterBreak="0">
+  <w:abstractNum w:abstractNumId="5" w15:restartNumberingAfterBreak="0">
     <w:nsid w:val="1FC03B4F"/>
     <w:multiLevelType w:val="multilevel"/>
     <w:tmpl w:val="0410001F"/>
@@ -6405,7 +6699,7 @@
       </w:pPr>
     </w:lvl>
   </w:abstractNum>
-  <w:abstractNum w:abstractNumId="5" w15:restartNumberingAfterBreak="0">
+  <w:abstractNum w:abstractNumId="6" w15:restartNumberingAfterBreak="0">
     <w:nsid w:val="4A0E4887"/>
     <w:multiLevelType w:val="hybridMultilevel"/>
     <w:tmpl w:val="5094B6FA"/>
@@ -6518,7 +6812,7 @@
       </w:rPr>
     </w:lvl>
   </w:abstractNum>
-  <w:abstractNum w:abstractNumId="6" w15:restartNumberingAfterBreak="0">
+  <w:abstractNum w:abstractNumId="7" w15:restartNumberingAfterBreak="0">
     <w:nsid w:val="4F64777D"/>
     <w:multiLevelType w:val="hybridMultilevel"/>
     <w:tmpl w:val="6F384208"/>
@@ -6631,7 +6925,7 @@
       </w:rPr>
     </w:lvl>
   </w:abstractNum>
-  <w:abstractNum w:abstractNumId="7" w15:restartNumberingAfterBreak="0">
+  <w:abstractNum w:abstractNumId="8" w15:restartNumberingAfterBreak="0">
     <w:nsid w:val="54976D79"/>
     <w:multiLevelType w:val="hybridMultilevel"/>
     <w:tmpl w:val="9A08BB1E"/>
@@ -6720,7 +7014,7 @@
       </w:pPr>
     </w:lvl>
   </w:abstractNum>
-  <w:abstractNum w:abstractNumId="8" w15:restartNumberingAfterBreak="0">
+  <w:abstractNum w:abstractNumId="9" w15:restartNumberingAfterBreak="0">
     <w:nsid w:val="5AC571B9"/>
     <w:multiLevelType w:val="hybridMultilevel"/>
     <w:tmpl w:val="1FB6E5FE"/>
@@ -6833,7 +7127,7 @@
       </w:rPr>
     </w:lvl>
   </w:abstractNum>
-  <w:abstractNum w:abstractNumId="9" w15:restartNumberingAfterBreak="0">
+  <w:abstractNum w:abstractNumId="10" w15:restartNumberingAfterBreak="0">
     <w:nsid w:val="5EF6589B"/>
     <w:multiLevelType w:val="multilevel"/>
     <w:tmpl w:val="0410001F"/>
@@ -6919,7 +7213,120 @@
       </w:pPr>
     </w:lvl>
   </w:abstractNum>
-  <w:abstractNum w:abstractNumId="10" w15:restartNumberingAfterBreak="0">
+  <w:abstractNum w:abstractNumId="11" w15:restartNumberingAfterBreak="0">
+    <w:nsid w:val="61C92790"/>
+    <w:multiLevelType w:val="hybridMultilevel"/>
+    <w:tmpl w:val="D29065CA"/>
+    <w:lvl w:ilvl="0" w:tplc="04100003">
+      <w:start w:val="1"/>
+      <w:numFmt w:val="bullet"/>
+      <w:lvlText w:val="o"/>
+      <w:lvlJc w:val="left"/>
+      <w:pPr>
+        <w:ind w:left="1004" w:hanging="360"/>
+      </w:pPr>
+      <w:rPr>
+        <w:rFonts w:ascii="Courier New" w:hAnsi="Courier New" w:cs="Courier New" w:hint="default"/>
+      </w:rPr>
+    </w:lvl>
+    <w:lvl w:ilvl="1" w:tplc="04100003" w:tentative="1">
+      <w:start w:val="1"/>
+      <w:numFmt w:val="bullet"/>
+      <w:lvlText w:val="o"/>
+      <w:lvlJc w:val="left"/>
+      <w:pPr>
+        <w:ind w:left="1724" w:hanging="360"/>
+      </w:pPr>
+      <w:rPr>
+        <w:rFonts w:ascii="Courier New" w:hAnsi="Courier New" w:cs="Courier New" w:hint="default"/>
+      </w:rPr>
+    </w:lvl>
+    <w:lvl w:ilvl="2" w:tplc="04100005" w:tentative="1">
+      <w:start w:val="1"/>
+      <w:numFmt w:val="bullet"/>
+      <w:lvlText w:val=""/>
+      <w:lvlJc w:val="left"/>
+      <w:pPr>
+        <w:ind w:left="2444" w:hanging="360"/>
+      </w:pPr>
+      <w:rPr>
+        <w:rFonts w:ascii="Wingdings" w:hAnsi="Wingdings" w:hint="default"/>
+      </w:rPr>
+    </w:lvl>
+    <w:lvl w:ilvl="3" w:tplc="04100001" w:tentative="1">
+      <w:start w:val="1"/>
+      <w:numFmt w:val="bullet"/>
+      <w:lvlText w:val=""/>
+      <w:lvlJc w:val="left"/>
+      <w:pPr>
+        <w:ind w:left="3164" w:hanging="360"/>
+      </w:pPr>
+      <w:rPr>
+        <w:rFonts w:ascii="Symbol" w:hAnsi="Symbol" w:hint="default"/>
+      </w:rPr>
+    </w:lvl>
+    <w:lvl w:ilvl="4" w:tplc="04100003" w:tentative="1">
+      <w:start w:val="1"/>
+      <w:numFmt w:val="bullet"/>
+      <w:lvlText w:val="o"/>
+      <w:lvlJc w:val="left"/>
+      <w:pPr>
+        <w:ind w:left="3884" w:hanging="360"/>
+      </w:pPr>
+      <w:rPr>
+        <w:rFonts w:ascii="Courier New" w:hAnsi="Courier New" w:cs="Courier New" w:hint="default"/>
+      </w:rPr>
+    </w:lvl>
+    <w:lvl w:ilvl="5" w:tplc="04100005" w:tentative="1">
+      <w:start w:val="1"/>
+      <w:numFmt w:val="bullet"/>
+      <w:lvlText w:val=""/>
+      <w:lvlJc w:val="left"/>
+      <w:pPr>
+        <w:ind w:left="4604" w:hanging="360"/>
+      </w:pPr>
+      <w:rPr>
+        <w:rFonts w:ascii="Wingdings" w:hAnsi="Wingdings" w:hint="default"/>
+      </w:rPr>
+    </w:lvl>
+    <w:lvl w:ilvl="6" w:tplc="04100001" w:tentative="1">
+      <w:start w:val="1"/>
+      <w:numFmt w:val="bullet"/>
+      <w:lvlText w:val=""/>
+      <w:lvlJc w:val="left"/>
+      <w:pPr>
+        <w:ind w:left="5324" w:hanging="360"/>
+      </w:pPr>
+      <w:rPr>
+        <w:rFonts w:ascii="Symbol" w:hAnsi="Symbol" w:hint="default"/>
+      </w:rPr>
+    </w:lvl>
+    <w:lvl w:ilvl="7" w:tplc="04100003" w:tentative="1">
+      <w:start w:val="1"/>
+      <w:numFmt w:val="bullet"/>
+      <w:lvlText w:val="o"/>
+      <w:lvlJc w:val="left"/>
+      <w:pPr>
+        <w:ind w:left="6044" w:hanging="360"/>
+      </w:pPr>
+      <w:rPr>
+        <w:rFonts w:ascii="Courier New" w:hAnsi="Courier New" w:cs="Courier New" w:hint="default"/>
+      </w:rPr>
+    </w:lvl>
+    <w:lvl w:ilvl="8" w:tplc="04100005" w:tentative="1">
+      <w:start w:val="1"/>
+      <w:numFmt w:val="bullet"/>
+      <w:lvlText w:val=""/>
+      <w:lvlJc w:val="left"/>
+      <w:pPr>
+        <w:ind w:left="6764" w:hanging="360"/>
+      </w:pPr>
+      <w:rPr>
+        <w:rFonts w:ascii="Wingdings" w:hAnsi="Wingdings" w:hint="default"/>
+      </w:rPr>
+    </w:lvl>
+  </w:abstractNum>
+  <w:abstractNum w:abstractNumId="12" w15:restartNumberingAfterBreak="0">
     <w:nsid w:val="67C00A1A"/>
     <w:multiLevelType w:val="multilevel"/>
     <w:tmpl w:val="0410001F"/>
@@ -7005,7 +7412,7 @@
       </w:pPr>
     </w:lvl>
   </w:abstractNum>
-  <w:abstractNum w:abstractNumId="11" w15:restartNumberingAfterBreak="0">
+  <w:abstractNum w:abstractNumId="13" w15:restartNumberingAfterBreak="0">
     <w:nsid w:val="6B53255B"/>
     <w:multiLevelType w:val="multilevel"/>
     <w:tmpl w:val="6DDABF76"/>
@@ -7110,7 +7517,7 @@
       </w:pPr>
     </w:lvl>
   </w:abstractNum>
-  <w:abstractNum w:abstractNumId="12" w15:restartNumberingAfterBreak="0">
+  <w:abstractNum w:abstractNumId="14" w15:restartNumberingAfterBreak="0">
     <w:nsid w:val="701C1EE3"/>
     <w:multiLevelType w:val="multilevel"/>
     <w:tmpl w:val="C8643E68"/>
@@ -7202,7 +7609,7 @@
       </w:pPr>
     </w:lvl>
   </w:abstractNum>
-  <w:abstractNum w:abstractNumId="13" w15:restartNumberingAfterBreak="0">
+  <w:abstractNum w:abstractNumId="15" w15:restartNumberingAfterBreak="0">
     <w:nsid w:val="77E02B4F"/>
     <w:multiLevelType w:val="multilevel"/>
     <w:tmpl w:val="49662A12"/>
@@ -7292,34 +7699,34 @@
     </w:lvl>
   </w:abstractNum>
   <w:num w:numId="1">
-    <w:abstractNumId w:val="7"/>
+    <w:abstractNumId w:val="8"/>
   </w:num>
   <w:num w:numId="2">
+    <w:abstractNumId w:val="5"/>
+  </w:num>
+  <w:num w:numId="3">
+    <w:abstractNumId w:val="12"/>
+  </w:num>
+  <w:num w:numId="4">
+    <w:abstractNumId w:val="13"/>
+  </w:num>
+  <w:num w:numId="5">
+    <w:abstractNumId w:val="15"/>
+  </w:num>
+  <w:num w:numId="6">
+    <w:abstractNumId w:val="14"/>
+  </w:num>
+  <w:num w:numId="7">
+    <w:abstractNumId w:val="6"/>
+  </w:num>
+  <w:num w:numId="8">
     <w:abstractNumId w:val="4"/>
   </w:num>
-  <w:num w:numId="3">
+  <w:num w:numId="9">
     <w:abstractNumId w:val="10"/>
   </w:num>
-  <w:num w:numId="4">
-    <w:abstractNumId w:val="11"/>
-  </w:num>
-  <w:num w:numId="5">
-    <w:abstractNumId w:val="13"/>
-  </w:num>
-  <w:num w:numId="6">
-    <w:abstractNumId w:val="12"/>
-  </w:num>
-  <w:num w:numId="7">
-    <w:abstractNumId w:val="5"/>
-  </w:num>
-  <w:num w:numId="8">
-    <w:abstractNumId w:val="3"/>
-  </w:num>
-  <w:num w:numId="9">
+  <w:num w:numId="10">
     <w:abstractNumId w:val="9"/>
-  </w:num>
-  <w:num w:numId="10">
-    <w:abstractNumId w:val="8"/>
   </w:num>
   <w:num w:numId="11">
     <w:abstractNumId w:val="2"/>
@@ -7331,7 +7738,13 @@
     <w:abstractNumId w:val="0"/>
   </w:num>
   <w:num w:numId="14">
-    <w:abstractNumId w:val="6"/>
+    <w:abstractNumId w:val="7"/>
+  </w:num>
+  <w:num w:numId="15">
+    <w:abstractNumId w:val="11"/>
+  </w:num>
+  <w:num w:numId="16">
+    <w:abstractNumId w:val="3"/>
   </w:num>
 </w:numbering>
 </file>
@@ -8267,7 +8680,7 @@
 </file>
 
 <file path=customXml/itemProps1.xml><?xml version="1.0" encoding="utf-8"?>
-<ds:datastoreItem xmlns:ds="http://schemas.openxmlformats.org/officeDocument/2006/customXml" ds:itemID="{4BC87E89-F10E-4BA8-9BB4-8A8A15092561}">
+<ds:datastoreItem xmlns:ds="http://schemas.openxmlformats.org/officeDocument/2006/customXml" ds:itemID="{F28B9334-DD6C-44AB-A4EF-3DA47C1F7201}">
   <ds:schemaRefs>
     <ds:schemaRef ds:uri="http://schemas.openxmlformats.org/officeDocument/2006/bibliography"/>
   </ds:schemaRefs>

</xml_diff>